<commit_message>
add github in report
</commit_message>
<xml_diff>
--- a/Group10_Report.docx
+++ b/Group10_Report.docx
@@ -24,7 +24,6 @@
     <w:p>
       <w:pPr>
         <w:rPr>
-          <w:rFonts w:hint="eastAsia"/>
           <w:lang w:eastAsia="zh-CN"/>
         </w:rPr>
       </w:pPr>
@@ -64,8 +63,6 @@
           <w:iCs/>
         </w:rPr>
       </w:pPr>
-      <w:bookmarkStart w:id="0" w:name="_GoBack"/>
-      <w:bookmarkEnd w:id="0"/>
       <w:r>
         <w:rPr>
           <w:b/>
@@ -78,7 +75,6 @@
     <w:p>
       <w:pPr>
         <w:rPr>
-          <w:rFonts w:hint="eastAsia"/>
           <w:sz w:val="40"/>
           <w:szCs w:val="40"/>
         </w:rPr>
@@ -269,14 +265,7 @@
           <w:rFonts w:ascii="Times New Roman" w:hAnsi="Times New Roman" w:cs="Times New Roman"/>
           <w:color w:val="000000" w:themeColor="text1"/>
         </w:rPr>
-        <w:t>Make a bet from minimum value to All In.</w:t>
-      </w:r>
-      <w:r>
-        <w:rPr>
-          <w:rFonts w:ascii="Times New Roman" w:hAnsi="Times New Roman" w:cs="Times New Roman"/>
-          <w:color w:val="000000" w:themeColor="text1"/>
-        </w:rPr>
-        <w:t xml:space="preserve"> (O)</w:t>
+        <w:t>Make a bet from minimum value to All In. (O)</w:t>
       </w:r>
     </w:p>
     <w:p>
@@ -298,14 +287,7 @@
           <w:rFonts w:ascii="Times New Roman" w:hAnsi="Times New Roman" w:cs="Times New Roman"/>
           <w:color w:val="000000" w:themeColor="text1"/>
         </w:rPr>
-        <w:t>The dealer will give you two cards and show one of his cards.</w:t>
-      </w:r>
-      <w:r>
-        <w:rPr>
-          <w:rFonts w:ascii="Times New Roman" w:hAnsi="Times New Roman" w:cs="Times New Roman"/>
-          <w:color w:val="000000" w:themeColor="text1"/>
-        </w:rPr>
-        <w:t xml:space="preserve"> (O)</w:t>
+        <w:t>The dealer will give you two cards and show one of his cards. (O)</w:t>
       </w:r>
     </w:p>
     <w:p>
@@ -335,21 +317,7 @@
           <w:rFonts w:ascii="Times New Roman" w:hAnsi="Times New Roman" w:cs="Times New Roman"/>
           <w:color w:val="000000" w:themeColor="text1"/>
         </w:rPr>
-        <w:t xml:space="preserve">lose </w:t>
-      </w:r>
-      <w:r>
-        <w:rPr>
-          <w:rFonts w:ascii="Times New Roman" w:hAnsi="Times New Roman" w:cs="Times New Roman"/>
-          <w:color w:val="000000" w:themeColor="text1"/>
-        </w:rPr>
-        <w:t xml:space="preserve"> </w:t>
-      </w:r>
-      <w:r>
-        <w:rPr>
-          <w:rFonts w:ascii="Times New Roman" w:hAnsi="Times New Roman" w:cs="Times New Roman"/>
-          <w:color w:val="000000" w:themeColor="text1"/>
-        </w:rPr>
-        <w:t>automatically</w:t>
+        <w:t>lose  automatically</w:t>
       </w:r>
       <w:proofErr w:type="gramEnd"/>
       <w:r>
@@ -357,14 +325,7 @@
           <w:rFonts w:ascii="Times New Roman" w:hAnsi="Times New Roman" w:cs="Times New Roman"/>
           <w:color w:val="000000" w:themeColor="text1"/>
         </w:rPr>
-        <w:t xml:space="preserve"> if your value of cards exceeds 21. You can choose “STAND” too. You can choose to add your bet when you hit.</w:t>
-      </w:r>
-      <w:r>
-        <w:rPr>
-          <w:rFonts w:ascii="Times New Roman" w:hAnsi="Times New Roman" w:cs="Times New Roman"/>
-          <w:color w:val="000000" w:themeColor="text1"/>
-        </w:rPr>
-        <w:t xml:space="preserve"> (O)</w:t>
+        <w:t xml:space="preserve"> if your value of cards exceeds 21. You can choose “STAND” too. You can choose to add your bet when you hit. (O)</w:t>
       </w:r>
     </w:p>
     <w:p>
@@ -386,14 +347,7 @@
           <w:rFonts w:ascii="Times New Roman" w:hAnsi="Times New Roman" w:cs="Times New Roman"/>
           <w:color w:val="000000" w:themeColor="text1"/>
         </w:rPr>
-        <w:t>The dealer will reveal his hidden card and must always hit if they have 16 or lower. They will stop hitting if they have 17 or more. </w:t>
-      </w:r>
-      <w:r>
-        <w:rPr>
-          <w:rFonts w:ascii="Times New Roman" w:hAnsi="Times New Roman" w:cs="Times New Roman"/>
-          <w:color w:val="000000" w:themeColor="text1"/>
-        </w:rPr>
-        <w:t xml:space="preserve"> (O)</w:t>
+        <w:t>The dealer will reveal his hidden card and must always hit if they have 16 or lower. They will stop hitting if they have 17 or more.  (O)</w:t>
       </w:r>
     </w:p>
     <w:p>
@@ -415,14 +369,7 @@
           <w:rFonts w:ascii="Times New Roman" w:hAnsi="Times New Roman" w:cs="Times New Roman"/>
           <w:color w:val="000000" w:themeColor="text1"/>
         </w:rPr>
-        <w:t>You win when the combined value of your cards is greater than that of the dealer.</w:t>
-      </w:r>
-      <w:r>
-        <w:rPr>
-          <w:rFonts w:ascii="Times New Roman" w:hAnsi="Times New Roman" w:cs="Times New Roman"/>
-          <w:color w:val="000000" w:themeColor="text1"/>
-        </w:rPr>
-        <w:t xml:space="preserve"> (O)</w:t>
+        <w:t>You win when the combined value of your cards is greater than that of the dealer. (O)</w:t>
       </w:r>
     </w:p>
     <w:p>
@@ -614,7 +561,7 @@
       <w:pPr>
         <w:widowControl/>
         <w:rPr>
-          <w:rFonts w:ascii="Times New Roman" w:hAnsi="Times New Roman" w:cs="Times New Roman" w:hint="eastAsia"/>
+          <w:rFonts w:ascii="Times New Roman" w:hAnsi="Times New Roman" w:cs="Times New Roman"/>
           <w:color w:val="000000" w:themeColor="text1"/>
         </w:rPr>
       </w:pPr>
@@ -776,17 +723,17 @@
     <w:p>
       <w:pPr>
         <w:rPr>
-          <w:rFonts w:hint="eastAsia"/>
-          <w:b/>
-          <w:i/>
-          <w:iCs/>
-        </w:rPr>
-      </w:pPr>
-      <w:r>
-        <w:rPr>
-          <w:b/>
-          <w:i/>
-          <w:iCs/>
+          <w:b/>
+          <w:i/>
+          <w:iCs/>
+        </w:rPr>
+      </w:pPr>
+      <w:r>
+        <w:rPr>
+          <w:b/>
+          <w:i/>
+          <w:iCs/>
+          <w:noProof/>
         </w:rPr>
         <w:drawing>
           <wp:inline distT="0" distB="0" distL="0" distR="0" wp14:anchorId="50DC448E" wp14:editId="05E94105">
@@ -868,17 +815,17 @@
     <w:p>
       <w:pPr>
         <w:rPr>
-          <w:rFonts w:hint="eastAsia"/>
-          <w:b/>
-          <w:i/>
-          <w:iCs/>
-        </w:rPr>
-      </w:pPr>
-      <w:r>
-        <w:rPr>
-          <w:b/>
-          <w:i/>
-          <w:iCs/>
+          <w:b/>
+          <w:i/>
+          <w:iCs/>
+        </w:rPr>
+      </w:pPr>
+      <w:r>
+        <w:rPr>
+          <w:b/>
+          <w:i/>
+          <w:iCs/>
+          <w:noProof/>
         </w:rPr>
         <w:drawing>
           <wp:inline distT="0" distB="0" distL="0" distR="0" wp14:anchorId="7099DA9F" wp14:editId="1E6DFF4C">
@@ -960,17 +907,17 @@
     <w:p>
       <w:pPr>
         <w:rPr>
-          <w:rFonts w:hint="eastAsia"/>
-          <w:b/>
-          <w:i/>
-          <w:iCs/>
-        </w:rPr>
-      </w:pPr>
-      <w:r>
-        <w:rPr>
-          <w:b/>
-          <w:i/>
-          <w:iCs/>
+          <w:b/>
+          <w:i/>
+          <w:iCs/>
+        </w:rPr>
+      </w:pPr>
+      <w:r>
+        <w:rPr>
+          <w:b/>
+          <w:i/>
+          <w:iCs/>
+          <w:noProof/>
         </w:rPr>
         <w:lastRenderedPageBreak/>
         <w:drawing>
@@ -1063,6 +1010,7 @@
           <w:b/>
           <w:i/>
           <w:iCs/>
+          <w:noProof/>
         </w:rPr>
         <w:drawing>
           <wp:inline distT="0" distB="0" distL="0" distR="0" wp14:anchorId="60969606" wp14:editId="6E244274">
@@ -1110,27 +1058,26 @@
         </w:numPr>
         <w:ind w:leftChars="0"/>
         <w:rPr>
+          <w:b/>
+          <w:i/>
+          <w:iCs/>
+        </w:rPr>
+      </w:pPr>
+      <w:r>
+        <w:rPr>
+          <w:b/>
+          <w:i/>
+          <w:iCs/>
+        </w:rPr>
+        <w:t>T</w:t>
+      </w:r>
+      <w:r>
+        <w:rPr>
           <w:rFonts w:hint="eastAsia"/>
           <w:b/>
           <w:i/>
           <w:iCs/>
         </w:rPr>
-      </w:pPr>
-      <w:r>
-        <w:rPr>
-          <w:b/>
-          <w:i/>
-          <w:iCs/>
-        </w:rPr>
-        <w:t>T</w:t>
-      </w:r>
-      <w:r>
-        <w:rPr>
-          <w:rFonts w:hint="eastAsia"/>
-          <w:b/>
-          <w:i/>
-          <w:iCs/>
-        </w:rPr>
         <w:t xml:space="preserve">his </w:t>
       </w:r>
       <w:r>
@@ -1145,17 +1092,17 @@
     <w:p>
       <w:pPr>
         <w:rPr>
-          <w:rFonts w:hint="eastAsia"/>
-          <w:b/>
-          <w:i/>
-          <w:iCs/>
-        </w:rPr>
-      </w:pPr>
-      <w:r>
-        <w:rPr>
-          <w:b/>
-          <w:i/>
-          <w:iCs/>
+          <w:b/>
+          <w:i/>
+          <w:iCs/>
+        </w:rPr>
+      </w:pPr>
+      <w:r>
+        <w:rPr>
+          <w:b/>
+          <w:i/>
+          <w:iCs/>
+          <w:noProof/>
         </w:rPr>
         <w:lastRenderedPageBreak/>
         <w:drawing>
@@ -1394,6 +1341,53 @@
         </w:rPr>
         <w:t>can start to enjoy this game.</w:t>
       </w:r>
+    </w:p>
+    <w:p>
+      <w:pPr>
+        <w:rPr>
+          <w:rFonts w:ascii="Times New Roman" w:hAnsi="Times New Roman" w:cs="Times New Roman"/>
+          <w:color w:val="000000" w:themeColor="text1"/>
+        </w:rPr>
+      </w:pPr>
+    </w:p>
+    <w:p>
+      <w:pPr>
+        <w:rPr>
+          <w:b/>
+          <w:i/>
+          <w:iCs/>
+        </w:rPr>
+      </w:pPr>
+      <w:proofErr w:type="spellStart"/>
+      <w:r>
+        <w:rPr>
+          <w:b/>
+          <w:i/>
+          <w:iCs/>
+        </w:rPr>
+        <w:t>Github</w:t>
+      </w:r>
+      <w:proofErr w:type="spellEnd"/>
+    </w:p>
+    <w:p>
+      <w:pPr>
+        <w:rPr>
+          <w:rFonts w:hint="eastAsia"/>
+          <w:b/>
+          <w:i/>
+          <w:iCs/>
+        </w:rPr>
+      </w:pPr>
+      <w:r>
+        <w:rPr>
+          <w:b/>
+          <w:i/>
+          <w:iCs/>
+        </w:rPr>
+        <w:t>https://github.com/Steven0818/BlackJack</w:t>
+      </w:r>
+      <w:bookmarkStart w:id="0" w:name="_GoBack"/>
+      <w:bookmarkEnd w:id="0"/>
     </w:p>
     <w:sectPr>
       <w:pgSz w:w="11900" w:h="16840"/>
@@ -2372,6 +2366,7 @@
   <w:style w:type="character" w:default="1" w:styleId="a0">
     <w:name w:val="Default Paragraph Font"/>
     <w:uiPriority w:val="1"/>
+    <w:semiHidden/>
     <w:unhideWhenUsed/>
   </w:style>
   <w:style w:type="table" w:default="1" w:styleId="a1">

</xml_diff>